<commit_message>
modificat:        docs/Connexions D1 mini.docx
</commit_message>
<xml_diff>
--- a/docs/Connexions D1 mini.docx
+++ b/docs/Connexions D1 mini.docx
@@ -87,7 +87,7 @@
         <w:tblStyle w:val="Table1"/>
         <w:tblW w:w="9029" w:type="dxa"/>
         <w:jc w:val="left"/>
-        <w:tblInd w:w="-17" w:type="dxa"/>
+        <w:tblInd w:w="-27" w:type="dxa"/>
         <w:tblBorders>
           <w:top w:val="single" w:sz="8" w:space="0" w:color="000001"/>
           <w:left w:val="single" w:sz="8" w:space="0" w:color="000001"/>
@@ -98,7 +98,7 @@
         </w:tblBorders>
         <w:tblCellMar>
           <w:top w:w="100" w:type="dxa"/>
-          <w:left w:w="90" w:type="dxa"/>
+          <w:left w:w="80" w:type="dxa"/>
           <w:bottom w:w="100" w:type="dxa"/>
           <w:right w:w="100" w:type="dxa"/>
         </w:tblCellMar>
@@ -124,16 +124,15 @@
             </w:tcBorders>
             <w:shd w:fill="auto" w:val="clear"/>
             <w:tcMar>
-              <w:left w:w="90" w:type="dxa"/>
-            </w:tcMar>
-          </w:tcPr>
-          <w:p>
-            <w:pPr>
-              <w:pStyle w:val="Normal"/>
-              <w:keepNext/>
-              <w:keepLines w:val="false"/>
-              <w:widowControl w:val="false"/>
-              <w:pBdr/>
+              <w:left w:w="80" w:type="dxa"/>
+            </w:tcMar>
+          </w:tcPr>
+          <w:p>
+            <w:pPr>
+              <w:pStyle w:val="Normal"/>
+              <w:keepNext/>
+              <w:keepLines w:val="false"/>
+              <w:widowControl w:val="false"/>
               <w:shd w:val="clear" w:fill="auto"/>
               <w:spacing w:lineRule="auto" w:line="240" w:before="0" w:after="0"/>
               <w:ind w:left="0" w:right="0" w:hanging="0"/>
@@ -159,16 +158,15 @@
             </w:tcBorders>
             <w:shd w:fill="auto" w:val="clear"/>
             <w:tcMar>
-              <w:left w:w="90" w:type="dxa"/>
-            </w:tcMar>
-          </w:tcPr>
-          <w:p>
-            <w:pPr>
-              <w:pStyle w:val="Normal"/>
-              <w:keepNext/>
-              <w:keepLines w:val="false"/>
-              <w:widowControl w:val="false"/>
-              <w:pBdr/>
+              <w:left w:w="80" w:type="dxa"/>
+            </w:tcMar>
+          </w:tcPr>
+          <w:p>
+            <w:pPr>
+              <w:pStyle w:val="Normal"/>
+              <w:keepNext/>
+              <w:keepLines w:val="false"/>
+              <w:widowControl w:val="false"/>
               <w:shd w:val="clear" w:fill="auto"/>
               <w:spacing w:lineRule="auto" w:line="240" w:before="0" w:after="0"/>
               <w:ind w:left="0" w:right="0" w:hanging="0"/>
@@ -194,16 +192,15 @@
             </w:tcBorders>
             <w:shd w:fill="auto" w:val="clear"/>
             <w:tcMar>
-              <w:left w:w="90" w:type="dxa"/>
-            </w:tcMar>
-          </w:tcPr>
-          <w:p>
-            <w:pPr>
-              <w:pStyle w:val="Normal"/>
-              <w:keepNext/>
-              <w:keepLines w:val="false"/>
-              <w:widowControl w:val="false"/>
-              <w:pBdr/>
+              <w:left w:w="80" w:type="dxa"/>
+            </w:tcMar>
+          </w:tcPr>
+          <w:p>
+            <w:pPr>
+              <w:pStyle w:val="Normal"/>
+              <w:keepNext/>
+              <w:keepLines w:val="false"/>
+              <w:widowControl w:val="false"/>
               <w:shd w:val="clear" w:fill="auto"/>
               <w:spacing w:lineRule="auto" w:line="240" w:before="0" w:after="0"/>
               <w:ind w:left="0" w:right="0" w:hanging="0"/>
@@ -232,16 +229,15 @@
             </w:tcBorders>
             <w:shd w:fill="auto" w:val="clear"/>
             <w:tcMar>
-              <w:left w:w="90" w:type="dxa"/>
-            </w:tcMar>
-          </w:tcPr>
-          <w:p>
-            <w:pPr>
-              <w:pStyle w:val="Normal"/>
-              <w:keepNext/>
-              <w:keepLines w:val="false"/>
-              <w:widowControl w:val="false"/>
-              <w:pBdr/>
+              <w:left w:w="80" w:type="dxa"/>
+            </w:tcMar>
+          </w:tcPr>
+          <w:p>
+            <w:pPr>
+              <w:pStyle w:val="Normal"/>
+              <w:keepNext/>
+              <w:keepLines w:val="false"/>
+              <w:widowControl w:val="false"/>
               <w:shd w:val="clear" w:fill="auto"/>
               <w:spacing w:lineRule="auto" w:line="240" w:before="0" w:after="0"/>
               <w:ind w:left="0" w:right="0" w:hanging="0"/>
@@ -267,16 +263,15 @@
             </w:tcBorders>
             <w:shd w:fill="auto" w:val="clear"/>
             <w:tcMar>
-              <w:left w:w="90" w:type="dxa"/>
-            </w:tcMar>
-          </w:tcPr>
-          <w:p>
-            <w:pPr>
-              <w:pStyle w:val="Normal"/>
-              <w:keepNext/>
-              <w:keepLines w:val="false"/>
-              <w:widowControl w:val="false"/>
-              <w:pBdr/>
+              <w:left w:w="80" w:type="dxa"/>
+            </w:tcMar>
+          </w:tcPr>
+          <w:p>
+            <w:pPr>
+              <w:pStyle w:val="Normal"/>
+              <w:keepNext/>
+              <w:keepLines w:val="false"/>
+              <w:widowControl w:val="false"/>
               <w:shd w:val="clear" w:fill="auto"/>
               <w:spacing w:lineRule="auto" w:line="240" w:before="0" w:after="0"/>
               <w:ind w:left="0" w:right="0" w:hanging="0"/>
@@ -302,16 +297,15 @@
             </w:tcBorders>
             <w:shd w:fill="auto" w:val="clear"/>
             <w:tcMar>
-              <w:left w:w="90" w:type="dxa"/>
-            </w:tcMar>
-          </w:tcPr>
-          <w:p>
-            <w:pPr>
-              <w:pStyle w:val="Normal"/>
-              <w:keepNext/>
-              <w:keepLines w:val="false"/>
-              <w:widowControl w:val="false"/>
-              <w:pBdr/>
+              <w:left w:w="80" w:type="dxa"/>
+            </w:tcMar>
+          </w:tcPr>
+          <w:p>
+            <w:pPr>
+              <w:pStyle w:val="Normal"/>
+              <w:keepNext/>
+              <w:keepLines w:val="false"/>
+              <w:widowControl w:val="false"/>
               <w:shd w:val="clear" w:fill="auto"/>
               <w:spacing w:lineRule="auto" w:line="240" w:before="0" w:after="0"/>
               <w:ind w:left="0" w:right="0" w:hanging="0"/>
@@ -339,16 +333,15 @@
             </w:tcBorders>
             <w:shd w:fill="auto" w:val="clear"/>
             <w:tcMar>
-              <w:left w:w="90" w:type="dxa"/>
-            </w:tcMar>
-          </w:tcPr>
-          <w:p>
-            <w:pPr>
-              <w:pStyle w:val="Normal"/>
-              <w:keepNext/>
-              <w:keepLines w:val="false"/>
-              <w:widowControl w:val="false"/>
-              <w:pBdr/>
+              <w:left w:w="80" w:type="dxa"/>
+            </w:tcMar>
+          </w:tcPr>
+          <w:p>
+            <w:pPr>
+              <w:pStyle w:val="Normal"/>
+              <w:keepNext/>
+              <w:keepLines w:val="false"/>
+              <w:widowControl w:val="false"/>
               <w:shd w:val="clear" w:fill="auto"/>
               <w:spacing w:lineRule="auto" w:line="240" w:before="0" w:after="0"/>
               <w:ind w:left="0" w:right="0" w:hanging="0"/>
@@ -374,16 +367,15 @@
             </w:tcBorders>
             <w:shd w:fill="auto" w:val="clear"/>
             <w:tcMar>
-              <w:left w:w="90" w:type="dxa"/>
-            </w:tcMar>
-          </w:tcPr>
-          <w:p>
-            <w:pPr>
-              <w:pStyle w:val="Normal"/>
-              <w:keepNext/>
-              <w:keepLines w:val="false"/>
-              <w:widowControl w:val="false"/>
-              <w:pBdr/>
+              <w:left w:w="80" w:type="dxa"/>
+            </w:tcMar>
+          </w:tcPr>
+          <w:p>
+            <w:pPr>
+              <w:pStyle w:val="Normal"/>
+              <w:keepNext/>
+              <w:keepLines w:val="false"/>
+              <w:widowControl w:val="false"/>
               <w:shd w:val="clear" w:fill="auto"/>
               <w:spacing w:lineRule="auto" w:line="240" w:before="0" w:after="0"/>
               <w:ind w:left="0" w:right="0" w:hanging="0"/>
@@ -409,16 +401,15 @@
             </w:tcBorders>
             <w:shd w:fill="auto" w:val="clear"/>
             <w:tcMar>
-              <w:left w:w="90" w:type="dxa"/>
-            </w:tcMar>
-          </w:tcPr>
-          <w:p>
-            <w:pPr>
-              <w:pStyle w:val="Normal"/>
-              <w:keepNext/>
-              <w:keepLines w:val="false"/>
-              <w:widowControl w:val="false"/>
-              <w:pBdr/>
+              <w:left w:w="80" w:type="dxa"/>
+            </w:tcMar>
+          </w:tcPr>
+          <w:p>
+            <w:pPr>
+              <w:pStyle w:val="Normal"/>
+              <w:keepNext/>
+              <w:keepLines w:val="false"/>
+              <w:widowControl w:val="false"/>
               <w:shd w:val="clear" w:fill="auto"/>
               <w:spacing w:lineRule="auto" w:line="240" w:before="0" w:after="0"/>
               <w:ind w:left="0" w:right="0" w:hanging="0"/>
@@ -446,16 +437,15 @@
             </w:tcBorders>
             <w:shd w:fill="auto" w:val="clear"/>
             <w:tcMar>
-              <w:left w:w="90" w:type="dxa"/>
-            </w:tcMar>
-          </w:tcPr>
-          <w:p>
-            <w:pPr>
-              <w:pStyle w:val="Normal"/>
-              <w:keepNext/>
-              <w:keepLines w:val="false"/>
-              <w:widowControl w:val="false"/>
-              <w:pBdr/>
+              <w:left w:w="80" w:type="dxa"/>
+            </w:tcMar>
+          </w:tcPr>
+          <w:p>
+            <w:pPr>
+              <w:pStyle w:val="Normal"/>
+              <w:keepNext/>
+              <w:keepLines w:val="false"/>
+              <w:widowControl w:val="false"/>
               <w:shd w:val="clear" w:fill="auto"/>
               <w:spacing w:lineRule="auto" w:line="240" w:before="0" w:after="0"/>
               <w:ind w:left="0" w:right="0" w:hanging="0"/>
@@ -481,16 +471,15 @@
             </w:tcBorders>
             <w:shd w:fill="auto" w:val="clear"/>
             <w:tcMar>
-              <w:left w:w="90" w:type="dxa"/>
-            </w:tcMar>
-          </w:tcPr>
-          <w:p>
-            <w:pPr>
-              <w:pStyle w:val="Normal"/>
-              <w:keepNext/>
-              <w:keepLines w:val="false"/>
-              <w:widowControl w:val="false"/>
-              <w:pBdr/>
+              <w:left w:w="80" w:type="dxa"/>
+            </w:tcMar>
+          </w:tcPr>
+          <w:p>
+            <w:pPr>
+              <w:pStyle w:val="Normal"/>
+              <w:keepNext/>
+              <w:keepLines w:val="false"/>
+              <w:widowControl w:val="false"/>
               <w:shd w:val="clear" w:fill="auto"/>
               <w:spacing w:lineRule="auto" w:line="240" w:before="0" w:after="0"/>
               <w:ind w:left="0" w:right="0" w:hanging="0"/>
@@ -516,16 +505,15 @@
             </w:tcBorders>
             <w:shd w:fill="auto" w:val="clear"/>
             <w:tcMar>
-              <w:left w:w="90" w:type="dxa"/>
-            </w:tcMar>
-          </w:tcPr>
-          <w:p>
-            <w:pPr>
-              <w:pStyle w:val="Normal"/>
-              <w:keepNext/>
-              <w:keepLines w:val="false"/>
-              <w:widowControl w:val="false"/>
-              <w:pBdr/>
+              <w:left w:w="80" w:type="dxa"/>
+            </w:tcMar>
+          </w:tcPr>
+          <w:p>
+            <w:pPr>
+              <w:pStyle w:val="Normal"/>
+              <w:keepNext/>
+              <w:keepLines w:val="false"/>
+              <w:widowControl w:val="false"/>
               <w:shd w:val="clear" w:fill="auto"/>
               <w:spacing w:lineRule="auto" w:line="240" w:before="0" w:after="0"/>
               <w:ind w:left="0" w:right="0" w:hanging="0"/>
@@ -553,16 +541,15 @@
             </w:tcBorders>
             <w:shd w:fill="auto" w:val="clear"/>
             <w:tcMar>
-              <w:left w:w="90" w:type="dxa"/>
-            </w:tcMar>
-          </w:tcPr>
-          <w:p>
-            <w:pPr>
-              <w:pStyle w:val="Normal"/>
-              <w:keepNext/>
-              <w:keepLines w:val="false"/>
-              <w:widowControl w:val="false"/>
-              <w:pBdr/>
+              <w:left w:w="80" w:type="dxa"/>
+            </w:tcMar>
+          </w:tcPr>
+          <w:p>
+            <w:pPr>
+              <w:pStyle w:val="Normal"/>
+              <w:keepNext/>
+              <w:keepLines w:val="false"/>
+              <w:widowControl w:val="false"/>
               <w:shd w:val="clear" w:fill="auto"/>
               <w:spacing w:lineRule="auto" w:line="240" w:before="0" w:after="0"/>
               <w:ind w:left="0" w:right="0" w:hanging="0"/>
@@ -588,50 +575,48 @@
             </w:tcBorders>
             <w:shd w:fill="auto" w:val="clear"/>
             <w:tcMar>
-              <w:left w:w="90" w:type="dxa"/>
-            </w:tcMar>
-          </w:tcPr>
-          <w:p>
-            <w:pPr>
-              <w:pStyle w:val="Normal"/>
-              <w:keepNext/>
-              <w:keepLines w:val="false"/>
-              <w:widowControl w:val="false"/>
-              <w:pBdr/>
-              <w:shd w:val="clear" w:fill="auto"/>
-              <w:spacing w:lineRule="auto" w:line="240" w:before="0" w:after="0"/>
-              <w:ind w:left="0" w:right="0" w:hanging="0"/>
-              <w:jc w:val="left"/>
-              <w:rPr/>
-            </w:pPr>
-            <w:r>
-              <w:rPr/>
-            </w:r>
-          </w:p>
-        </w:tc>
-        <w:tc>
-          <w:tcPr>
-            <w:tcW w:w="3010" w:type="dxa"/>
-            <w:tcBorders>
-              <w:top w:val="single" w:sz="8" w:space="0" w:color="000001"/>
-              <w:left w:val="single" w:sz="8" w:space="0" w:color="000001"/>
-              <w:bottom w:val="single" w:sz="8" w:space="0" w:color="000001"/>
-              <w:right w:val="single" w:sz="8" w:space="0" w:color="000001"/>
-              <w:insideH w:val="single" w:sz="8" w:space="0" w:color="000001"/>
-              <w:insideV w:val="single" w:sz="8" w:space="0" w:color="000001"/>
-            </w:tcBorders>
-            <w:shd w:fill="auto" w:val="clear"/>
-            <w:tcMar>
-              <w:left w:w="90" w:type="dxa"/>
-            </w:tcMar>
-          </w:tcPr>
-          <w:p>
-            <w:pPr>
-              <w:pStyle w:val="Normal"/>
-              <w:keepNext/>
-              <w:keepLines w:val="false"/>
-              <w:widowControl w:val="false"/>
-              <w:pBdr/>
+              <w:left w:w="80" w:type="dxa"/>
+            </w:tcMar>
+          </w:tcPr>
+          <w:p>
+            <w:pPr>
+              <w:pStyle w:val="Normal"/>
+              <w:keepNext/>
+              <w:keepLines w:val="false"/>
+              <w:widowControl w:val="false"/>
+              <w:shd w:val="clear" w:fill="auto"/>
+              <w:spacing w:lineRule="auto" w:line="240" w:before="0" w:after="0"/>
+              <w:ind w:left="0" w:right="0" w:hanging="0"/>
+              <w:jc w:val="left"/>
+              <w:rPr/>
+            </w:pPr>
+            <w:r>
+              <w:rPr/>
+            </w:r>
+          </w:p>
+        </w:tc>
+        <w:tc>
+          <w:tcPr>
+            <w:tcW w:w="3010" w:type="dxa"/>
+            <w:tcBorders>
+              <w:top w:val="single" w:sz="8" w:space="0" w:color="000001"/>
+              <w:left w:val="single" w:sz="8" w:space="0" w:color="000001"/>
+              <w:bottom w:val="single" w:sz="8" w:space="0" w:color="000001"/>
+              <w:right w:val="single" w:sz="8" w:space="0" w:color="000001"/>
+              <w:insideH w:val="single" w:sz="8" w:space="0" w:color="000001"/>
+              <w:insideV w:val="single" w:sz="8" w:space="0" w:color="000001"/>
+            </w:tcBorders>
+            <w:shd w:fill="auto" w:val="clear"/>
+            <w:tcMar>
+              <w:left w:w="80" w:type="dxa"/>
+            </w:tcMar>
+          </w:tcPr>
+          <w:p>
+            <w:pPr>
+              <w:pStyle w:val="Normal"/>
+              <w:keepNext/>
+              <w:keepLines w:val="false"/>
+              <w:widowControl w:val="false"/>
               <w:shd w:val="clear" w:fill="auto"/>
               <w:spacing w:lineRule="auto" w:line="240" w:before="0" w:after="0"/>
               <w:ind w:left="0" w:right="0" w:hanging="0"/>
@@ -659,16 +644,15 @@
             </w:tcBorders>
             <w:shd w:fill="auto" w:val="clear"/>
             <w:tcMar>
-              <w:left w:w="90" w:type="dxa"/>
-            </w:tcMar>
-          </w:tcPr>
-          <w:p>
-            <w:pPr>
-              <w:pStyle w:val="Normal"/>
-              <w:keepNext/>
-              <w:keepLines w:val="false"/>
-              <w:widowControl w:val="false"/>
-              <w:pBdr/>
+              <w:left w:w="80" w:type="dxa"/>
+            </w:tcMar>
+          </w:tcPr>
+          <w:p>
+            <w:pPr>
+              <w:pStyle w:val="Normal"/>
+              <w:keepNext/>
+              <w:keepLines w:val="false"/>
+              <w:widowControl w:val="false"/>
               <w:shd w:val="clear" w:fill="auto"/>
               <w:spacing w:lineRule="auto" w:line="240" w:before="0" w:after="0"/>
               <w:ind w:left="0" w:right="0" w:hanging="0"/>
@@ -694,16 +678,15 @@
             </w:tcBorders>
             <w:shd w:fill="auto" w:val="clear"/>
             <w:tcMar>
-              <w:left w:w="90" w:type="dxa"/>
-            </w:tcMar>
-          </w:tcPr>
-          <w:p>
-            <w:pPr>
-              <w:pStyle w:val="Normal"/>
-              <w:keepNext/>
-              <w:keepLines w:val="false"/>
-              <w:widowControl w:val="false"/>
-              <w:pBdr/>
+              <w:left w:w="80" w:type="dxa"/>
+            </w:tcMar>
+          </w:tcPr>
+          <w:p>
+            <w:pPr>
+              <w:pStyle w:val="Normal"/>
+              <w:keepNext/>
+              <w:keepLines w:val="false"/>
+              <w:widowControl w:val="false"/>
               <w:shd w:val="clear" w:fill="auto"/>
               <w:spacing w:lineRule="auto" w:line="240" w:before="0" w:after="0"/>
               <w:ind w:left="0" w:right="0" w:hanging="0"/>
@@ -729,16 +712,15 @@
             </w:tcBorders>
             <w:shd w:fill="auto" w:val="clear"/>
             <w:tcMar>
-              <w:left w:w="90" w:type="dxa"/>
-            </w:tcMar>
-          </w:tcPr>
-          <w:p>
-            <w:pPr>
-              <w:pStyle w:val="Normal"/>
-              <w:keepNext/>
-              <w:keepLines w:val="false"/>
-              <w:widowControl w:val="false"/>
-              <w:pBdr/>
+              <w:left w:w="80" w:type="dxa"/>
+            </w:tcMar>
+          </w:tcPr>
+          <w:p>
+            <w:pPr>
+              <w:pStyle w:val="Normal"/>
+              <w:keepNext/>
+              <w:keepLines w:val="false"/>
+              <w:widowControl w:val="false"/>
               <w:shd w:val="clear" w:fill="auto"/>
               <w:spacing w:lineRule="auto" w:line="240" w:before="0" w:after="0"/>
               <w:ind w:left="0" w:right="0" w:hanging="0"/>
@@ -766,16 +748,15 @@
             </w:tcBorders>
             <w:shd w:fill="auto" w:val="clear"/>
             <w:tcMar>
-              <w:left w:w="90" w:type="dxa"/>
-            </w:tcMar>
-          </w:tcPr>
-          <w:p>
-            <w:pPr>
-              <w:pStyle w:val="Normal"/>
-              <w:keepNext/>
-              <w:keepLines w:val="false"/>
-              <w:widowControl w:val="false"/>
-              <w:pBdr/>
+              <w:left w:w="80" w:type="dxa"/>
+            </w:tcMar>
+          </w:tcPr>
+          <w:p>
+            <w:pPr>
+              <w:pStyle w:val="Normal"/>
+              <w:keepNext/>
+              <w:keepLines w:val="false"/>
+              <w:widowControl w:val="false"/>
               <w:shd w:val="clear" w:fill="auto"/>
               <w:spacing w:lineRule="auto" w:line="240" w:before="0" w:after="0"/>
               <w:ind w:left="0" w:right="0" w:hanging="0"/>
@@ -801,51 +782,49 @@
             </w:tcBorders>
             <w:shd w:fill="auto" w:val="clear"/>
             <w:tcMar>
-              <w:left w:w="90" w:type="dxa"/>
-            </w:tcMar>
-          </w:tcPr>
-          <w:p>
-            <w:pPr>
-              <w:pStyle w:val="Normal"/>
-              <w:keepNext/>
-              <w:keepLines w:val="false"/>
-              <w:widowControl w:val="false"/>
-              <w:pBdr/>
-              <w:shd w:val="clear" w:fill="auto"/>
-              <w:spacing w:lineRule="auto" w:line="240" w:before="0" w:after="0"/>
-              <w:ind w:left="0" w:right="0" w:hanging="0"/>
-              <w:jc w:val="left"/>
-              <w:rPr/>
-            </w:pPr>
-            <w:r>
-              <w:rPr/>
-              <w:t>IR receiver</w:t>
-            </w:r>
-          </w:p>
-        </w:tc>
-        <w:tc>
-          <w:tcPr>
-            <w:tcW w:w="3010" w:type="dxa"/>
-            <w:tcBorders>
-              <w:top w:val="single" w:sz="8" w:space="0" w:color="000001"/>
-              <w:left w:val="single" w:sz="8" w:space="0" w:color="000001"/>
-              <w:bottom w:val="single" w:sz="8" w:space="0" w:color="000001"/>
-              <w:right w:val="single" w:sz="8" w:space="0" w:color="000001"/>
-              <w:insideH w:val="single" w:sz="8" w:space="0" w:color="000001"/>
-              <w:insideV w:val="single" w:sz="8" w:space="0" w:color="000001"/>
-            </w:tcBorders>
-            <w:shd w:fill="auto" w:val="clear"/>
-            <w:tcMar>
-              <w:left w:w="90" w:type="dxa"/>
-            </w:tcMar>
-          </w:tcPr>
-          <w:p>
-            <w:pPr>
-              <w:pStyle w:val="Normal"/>
-              <w:keepNext/>
-              <w:keepLines w:val="false"/>
-              <w:widowControl w:val="false"/>
-              <w:pBdr/>
+              <w:left w:w="80" w:type="dxa"/>
+            </w:tcMar>
+          </w:tcPr>
+          <w:p>
+            <w:pPr>
+              <w:pStyle w:val="Normal"/>
+              <w:keepNext/>
+              <w:keepLines w:val="false"/>
+              <w:widowControl w:val="false"/>
+              <w:shd w:val="clear" w:fill="auto"/>
+              <w:spacing w:lineRule="auto" w:line="240" w:before="0" w:after="0"/>
+              <w:ind w:left="0" w:right="0" w:hanging="0"/>
+              <w:jc w:val="left"/>
+              <w:rPr/>
+            </w:pPr>
+            <w:r>
+              <w:rPr/>
+              <w:t>Rotatory CLK</w:t>
+            </w:r>
+          </w:p>
+        </w:tc>
+        <w:tc>
+          <w:tcPr>
+            <w:tcW w:w="3010" w:type="dxa"/>
+            <w:tcBorders>
+              <w:top w:val="single" w:sz="8" w:space="0" w:color="000001"/>
+              <w:left w:val="single" w:sz="8" w:space="0" w:color="000001"/>
+              <w:bottom w:val="single" w:sz="8" w:space="0" w:color="000001"/>
+              <w:right w:val="single" w:sz="8" w:space="0" w:color="000001"/>
+              <w:insideH w:val="single" w:sz="8" w:space="0" w:color="000001"/>
+              <w:insideV w:val="single" w:sz="8" w:space="0" w:color="000001"/>
+            </w:tcBorders>
+            <w:shd w:fill="auto" w:val="clear"/>
+            <w:tcMar>
+              <w:left w:w="80" w:type="dxa"/>
+            </w:tcMar>
+          </w:tcPr>
+          <w:p>
+            <w:pPr>
+              <w:pStyle w:val="Normal"/>
+              <w:keepNext/>
+              <w:keepLines w:val="false"/>
+              <w:widowControl w:val="false"/>
               <w:shd w:val="clear" w:fill="auto"/>
               <w:spacing w:lineRule="auto" w:line="240" w:before="0" w:after="0"/>
               <w:ind w:left="0" w:right="0" w:hanging="0"/>
@@ -873,16 +852,15 @@
             </w:tcBorders>
             <w:shd w:fill="auto" w:val="clear"/>
             <w:tcMar>
-              <w:left w:w="90" w:type="dxa"/>
-            </w:tcMar>
-          </w:tcPr>
-          <w:p>
-            <w:pPr>
-              <w:pStyle w:val="Normal"/>
-              <w:keepNext/>
-              <w:keepLines w:val="false"/>
-              <w:widowControl w:val="false"/>
-              <w:pBdr/>
+              <w:left w:w="80" w:type="dxa"/>
+            </w:tcMar>
+          </w:tcPr>
+          <w:p>
+            <w:pPr>
+              <w:pStyle w:val="Normal"/>
+              <w:keepNext/>
+              <w:keepLines w:val="false"/>
+              <w:widowControl w:val="false"/>
               <w:shd w:val="clear" w:fill="auto"/>
               <w:spacing w:lineRule="auto" w:line="240" w:before="0" w:after="0"/>
               <w:ind w:left="0" w:right="0" w:hanging="0"/>
@@ -908,51 +886,49 @@
             </w:tcBorders>
             <w:shd w:fill="auto" w:val="clear"/>
             <w:tcMar>
-              <w:left w:w="90" w:type="dxa"/>
-            </w:tcMar>
-          </w:tcPr>
-          <w:p>
-            <w:pPr>
-              <w:pStyle w:val="Normal"/>
-              <w:keepNext/>
-              <w:keepLines w:val="false"/>
-              <w:widowControl w:val="false"/>
-              <w:pBdr/>
-              <w:shd w:val="clear" w:fill="auto"/>
-              <w:spacing w:lineRule="auto" w:line="240" w:before="0" w:after="0"/>
-              <w:ind w:left="0" w:right="0" w:hanging="0"/>
-              <w:jc w:val="left"/>
-              <w:rPr/>
-            </w:pPr>
-            <w:r>
-              <w:rPr/>
-              <w:t>Rotatory CLK</w:t>
-            </w:r>
-          </w:p>
-        </w:tc>
-        <w:tc>
-          <w:tcPr>
-            <w:tcW w:w="3010" w:type="dxa"/>
-            <w:tcBorders>
-              <w:top w:val="single" w:sz="8" w:space="0" w:color="000001"/>
-              <w:left w:val="single" w:sz="8" w:space="0" w:color="000001"/>
-              <w:bottom w:val="single" w:sz="8" w:space="0" w:color="000001"/>
-              <w:right w:val="single" w:sz="8" w:space="0" w:color="000001"/>
-              <w:insideH w:val="single" w:sz="8" w:space="0" w:color="000001"/>
-              <w:insideV w:val="single" w:sz="8" w:space="0" w:color="000001"/>
-            </w:tcBorders>
-            <w:shd w:fill="auto" w:val="clear"/>
-            <w:tcMar>
-              <w:left w:w="90" w:type="dxa"/>
-            </w:tcMar>
-          </w:tcPr>
-          <w:p>
-            <w:pPr>
-              <w:pStyle w:val="Normal"/>
-              <w:keepNext/>
-              <w:keepLines w:val="false"/>
-              <w:widowControl w:val="false"/>
-              <w:pBdr/>
+              <w:left w:w="80" w:type="dxa"/>
+            </w:tcMar>
+          </w:tcPr>
+          <w:p>
+            <w:pPr>
+              <w:pStyle w:val="Normal"/>
+              <w:keepNext/>
+              <w:keepLines w:val="false"/>
+              <w:widowControl w:val="false"/>
+              <w:shd w:val="clear" w:fill="auto"/>
+              <w:spacing w:lineRule="auto" w:line="240" w:before="0" w:after="0"/>
+              <w:ind w:left="0" w:right="0" w:hanging="0"/>
+              <w:jc w:val="left"/>
+              <w:rPr/>
+            </w:pPr>
+            <w:r>
+              <w:rPr/>
+              <w:t>Rotatory DT</w:t>
+            </w:r>
+          </w:p>
+        </w:tc>
+        <w:tc>
+          <w:tcPr>
+            <w:tcW w:w="3010" w:type="dxa"/>
+            <w:tcBorders>
+              <w:top w:val="single" w:sz="8" w:space="0" w:color="000001"/>
+              <w:left w:val="single" w:sz="8" w:space="0" w:color="000001"/>
+              <w:bottom w:val="single" w:sz="8" w:space="0" w:color="000001"/>
+              <w:right w:val="single" w:sz="8" w:space="0" w:color="000001"/>
+              <w:insideH w:val="single" w:sz="8" w:space="0" w:color="000001"/>
+              <w:insideV w:val="single" w:sz="8" w:space="0" w:color="000001"/>
+            </w:tcBorders>
+            <w:shd w:fill="auto" w:val="clear"/>
+            <w:tcMar>
+              <w:left w:w="80" w:type="dxa"/>
+            </w:tcMar>
+          </w:tcPr>
+          <w:p>
+            <w:pPr>
+              <w:pStyle w:val="Normal"/>
+              <w:keepNext/>
+              <w:keepLines w:val="false"/>
+              <w:widowControl w:val="false"/>
               <w:shd w:val="clear" w:fill="auto"/>
               <w:spacing w:lineRule="auto" w:line="240" w:before="0" w:after="0"/>
               <w:ind w:left="0" w:right="0" w:hanging="0"/>
@@ -980,16 +956,15 @@
             </w:tcBorders>
             <w:shd w:fill="auto" w:val="clear"/>
             <w:tcMar>
-              <w:left w:w="90" w:type="dxa"/>
-            </w:tcMar>
-          </w:tcPr>
-          <w:p>
-            <w:pPr>
-              <w:pStyle w:val="Normal"/>
-              <w:keepNext/>
-              <w:keepLines w:val="false"/>
-              <w:widowControl w:val="false"/>
-              <w:pBdr/>
+              <w:left w:w="80" w:type="dxa"/>
+            </w:tcMar>
+          </w:tcPr>
+          <w:p>
+            <w:pPr>
+              <w:pStyle w:val="Normal"/>
+              <w:keepNext/>
+              <w:keepLines w:val="false"/>
+              <w:widowControl w:val="false"/>
               <w:shd w:val="clear" w:fill="auto"/>
               <w:spacing w:lineRule="auto" w:line="240" w:before="0" w:after="0"/>
               <w:ind w:left="0" w:right="0" w:hanging="0"/>
@@ -1015,51 +990,49 @@
             </w:tcBorders>
             <w:shd w:fill="auto" w:val="clear"/>
             <w:tcMar>
-              <w:left w:w="90" w:type="dxa"/>
-            </w:tcMar>
-          </w:tcPr>
-          <w:p>
-            <w:pPr>
-              <w:pStyle w:val="Normal"/>
-              <w:keepNext/>
-              <w:keepLines w:val="false"/>
-              <w:widowControl w:val="false"/>
-              <w:pBdr/>
-              <w:shd w:val="clear" w:fill="auto"/>
-              <w:spacing w:lineRule="auto" w:line="240" w:before="0" w:after="0"/>
-              <w:ind w:left="0" w:right="0" w:hanging="0"/>
-              <w:jc w:val="left"/>
-              <w:rPr/>
-            </w:pPr>
-            <w:r>
-              <w:rPr/>
-              <w:t>Rotatory DAT</w:t>
-            </w:r>
-          </w:p>
-        </w:tc>
-        <w:tc>
-          <w:tcPr>
-            <w:tcW w:w="3010" w:type="dxa"/>
-            <w:tcBorders>
-              <w:top w:val="single" w:sz="8" w:space="0" w:color="000001"/>
-              <w:left w:val="single" w:sz="8" w:space="0" w:color="000001"/>
-              <w:bottom w:val="single" w:sz="8" w:space="0" w:color="000001"/>
-              <w:right w:val="single" w:sz="8" w:space="0" w:color="000001"/>
-              <w:insideH w:val="single" w:sz="8" w:space="0" w:color="000001"/>
-              <w:insideV w:val="single" w:sz="8" w:space="0" w:color="000001"/>
-            </w:tcBorders>
-            <w:shd w:fill="auto" w:val="clear"/>
-            <w:tcMar>
-              <w:left w:w="90" w:type="dxa"/>
-            </w:tcMar>
-          </w:tcPr>
-          <w:p>
-            <w:pPr>
-              <w:pStyle w:val="Normal"/>
-              <w:keepNext/>
-              <w:keepLines w:val="false"/>
-              <w:widowControl w:val="false"/>
-              <w:pBdr/>
+              <w:left w:w="80" w:type="dxa"/>
+            </w:tcMar>
+          </w:tcPr>
+          <w:p>
+            <w:pPr>
+              <w:pStyle w:val="Normal"/>
+              <w:keepNext/>
+              <w:keepLines w:val="false"/>
+              <w:widowControl w:val="false"/>
+              <w:shd w:val="clear" w:fill="auto"/>
+              <w:spacing w:lineRule="auto" w:line="240" w:before="0" w:after="0"/>
+              <w:ind w:left="0" w:right="0" w:hanging="0"/>
+              <w:jc w:val="left"/>
+              <w:rPr/>
+            </w:pPr>
+            <w:r>
+              <w:rPr/>
+              <w:t>Rotatory SW</w:t>
+            </w:r>
+          </w:p>
+        </w:tc>
+        <w:tc>
+          <w:tcPr>
+            <w:tcW w:w="3010" w:type="dxa"/>
+            <w:tcBorders>
+              <w:top w:val="single" w:sz="8" w:space="0" w:color="000001"/>
+              <w:left w:val="single" w:sz="8" w:space="0" w:color="000001"/>
+              <w:bottom w:val="single" w:sz="8" w:space="0" w:color="000001"/>
+              <w:right w:val="single" w:sz="8" w:space="0" w:color="000001"/>
+              <w:insideH w:val="single" w:sz="8" w:space="0" w:color="000001"/>
+              <w:insideV w:val="single" w:sz="8" w:space="0" w:color="000001"/>
+            </w:tcBorders>
+            <w:shd w:fill="auto" w:val="clear"/>
+            <w:tcMar>
+              <w:left w:w="80" w:type="dxa"/>
+            </w:tcMar>
+          </w:tcPr>
+          <w:p>
+            <w:pPr>
+              <w:pStyle w:val="Normal"/>
+              <w:keepNext/>
+              <w:keepLines w:val="false"/>
+              <w:widowControl w:val="false"/>
               <w:shd w:val="clear" w:fill="auto"/>
               <w:spacing w:lineRule="auto" w:line="240" w:before="0" w:after="0"/>
               <w:ind w:left="0" w:right="0" w:hanging="0"/>
@@ -1087,16 +1060,15 @@
             </w:tcBorders>
             <w:shd w:fill="auto" w:val="clear"/>
             <w:tcMar>
-              <w:left w:w="90" w:type="dxa"/>
-            </w:tcMar>
-          </w:tcPr>
-          <w:p>
-            <w:pPr>
-              <w:pStyle w:val="Normal"/>
-              <w:keepNext/>
-              <w:keepLines w:val="false"/>
-              <w:widowControl w:val="false"/>
-              <w:pBdr/>
+              <w:left w:w="80" w:type="dxa"/>
+            </w:tcMar>
+          </w:tcPr>
+          <w:p>
+            <w:pPr>
+              <w:pStyle w:val="Normal"/>
+              <w:keepNext/>
+              <w:keepLines w:val="false"/>
+              <w:widowControl w:val="false"/>
               <w:shd w:val="clear" w:fill="auto"/>
               <w:spacing w:lineRule="auto" w:line="240" w:before="0" w:after="0"/>
               <w:ind w:left="0" w:right="0" w:hanging="0"/>
@@ -1122,51 +1094,49 @@
             </w:tcBorders>
             <w:shd w:fill="auto" w:val="clear"/>
             <w:tcMar>
-              <w:left w:w="90" w:type="dxa"/>
-            </w:tcMar>
-          </w:tcPr>
-          <w:p>
-            <w:pPr>
-              <w:pStyle w:val="Normal"/>
-              <w:keepNext/>
-              <w:keepLines w:val="false"/>
-              <w:widowControl w:val="false"/>
-              <w:pBdr/>
-              <w:shd w:val="clear" w:fill="auto"/>
-              <w:spacing w:lineRule="auto" w:line="240" w:before="0" w:after="0"/>
-              <w:ind w:left="0" w:right="0" w:hanging="0"/>
-              <w:jc w:val="left"/>
-              <w:rPr/>
-            </w:pPr>
-            <w:r>
-              <w:rPr/>
-              <w:t>Rotatory SW</w:t>
-            </w:r>
-          </w:p>
-        </w:tc>
-        <w:tc>
-          <w:tcPr>
-            <w:tcW w:w="3010" w:type="dxa"/>
-            <w:tcBorders>
-              <w:top w:val="single" w:sz="8" w:space="0" w:color="000001"/>
-              <w:left w:val="single" w:sz="8" w:space="0" w:color="000001"/>
-              <w:bottom w:val="single" w:sz="8" w:space="0" w:color="000001"/>
-              <w:right w:val="single" w:sz="8" w:space="0" w:color="000001"/>
-              <w:insideH w:val="single" w:sz="8" w:space="0" w:color="000001"/>
-              <w:insideV w:val="single" w:sz="8" w:space="0" w:color="000001"/>
-            </w:tcBorders>
-            <w:shd w:fill="auto" w:val="clear"/>
-            <w:tcMar>
-              <w:left w:w="90" w:type="dxa"/>
-            </w:tcMar>
-          </w:tcPr>
-          <w:p>
-            <w:pPr>
-              <w:pStyle w:val="Normal"/>
-              <w:keepNext/>
-              <w:keepLines w:val="false"/>
-              <w:widowControl w:val="false"/>
-              <w:pBdr/>
+              <w:left w:w="80" w:type="dxa"/>
+            </w:tcMar>
+          </w:tcPr>
+          <w:p>
+            <w:pPr>
+              <w:pStyle w:val="Normal"/>
+              <w:keepNext/>
+              <w:keepLines w:val="false"/>
+              <w:widowControl w:val="false"/>
+              <w:shd w:val="clear" w:fill="auto"/>
+              <w:spacing w:lineRule="auto" w:line="240" w:before="0" w:after="0"/>
+              <w:ind w:left="0" w:right="0" w:hanging="0"/>
+              <w:jc w:val="left"/>
+              <w:rPr/>
+            </w:pPr>
+            <w:r>
+              <w:rPr/>
+              <w:t>IR receiver</w:t>
+            </w:r>
+          </w:p>
+        </w:tc>
+        <w:tc>
+          <w:tcPr>
+            <w:tcW w:w="3010" w:type="dxa"/>
+            <w:tcBorders>
+              <w:top w:val="single" w:sz="8" w:space="0" w:color="000001"/>
+              <w:left w:val="single" w:sz="8" w:space="0" w:color="000001"/>
+              <w:bottom w:val="single" w:sz="8" w:space="0" w:color="000001"/>
+              <w:right w:val="single" w:sz="8" w:space="0" w:color="000001"/>
+              <w:insideH w:val="single" w:sz="8" w:space="0" w:color="000001"/>
+              <w:insideV w:val="single" w:sz="8" w:space="0" w:color="000001"/>
+            </w:tcBorders>
+            <w:shd w:fill="auto" w:val="clear"/>
+            <w:tcMar>
+              <w:left w:w="80" w:type="dxa"/>
+            </w:tcMar>
+          </w:tcPr>
+          <w:p>
+            <w:pPr>
+              <w:pStyle w:val="Normal"/>
+              <w:keepNext/>
+              <w:keepLines w:val="false"/>
+              <w:widowControl w:val="false"/>
               <w:shd w:val="clear" w:fill="auto"/>
               <w:spacing w:lineRule="auto" w:line="240" w:before="0" w:after="0"/>
               <w:ind w:left="0" w:right="0" w:hanging="0"/>
@@ -1194,16 +1164,15 @@
             </w:tcBorders>
             <w:shd w:fill="auto" w:val="clear"/>
             <w:tcMar>
-              <w:left w:w="90" w:type="dxa"/>
-            </w:tcMar>
-          </w:tcPr>
-          <w:p>
-            <w:pPr>
-              <w:pStyle w:val="Normal"/>
-              <w:keepNext/>
-              <w:keepLines w:val="false"/>
-              <w:widowControl w:val="false"/>
-              <w:pBdr/>
+              <w:left w:w="80" w:type="dxa"/>
+            </w:tcMar>
+          </w:tcPr>
+          <w:p>
+            <w:pPr>
+              <w:pStyle w:val="Normal"/>
+              <w:keepNext/>
+              <w:keepLines w:val="false"/>
+              <w:widowControl w:val="false"/>
               <w:shd w:val="clear" w:fill="auto"/>
               <w:spacing w:lineRule="auto" w:line="240" w:before="0" w:after="0"/>
               <w:ind w:left="0" w:right="0" w:hanging="0"/>
@@ -1229,50 +1198,48 @@
             </w:tcBorders>
             <w:shd w:fill="auto" w:val="clear"/>
             <w:tcMar>
-              <w:left w:w="90" w:type="dxa"/>
-            </w:tcMar>
-          </w:tcPr>
-          <w:p>
-            <w:pPr>
-              <w:pStyle w:val="Normal"/>
-              <w:keepNext/>
-              <w:keepLines w:val="false"/>
-              <w:widowControl w:val="false"/>
-              <w:pBdr/>
-              <w:shd w:val="clear" w:fill="auto"/>
-              <w:spacing w:lineRule="auto" w:line="240" w:before="0" w:after="0"/>
-              <w:ind w:left="0" w:right="0" w:hanging="0"/>
-              <w:jc w:val="left"/>
-              <w:rPr/>
-            </w:pPr>
-            <w:r>
-              <w:rPr/>
-            </w:r>
-          </w:p>
-        </w:tc>
-        <w:tc>
-          <w:tcPr>
-            <w:tcW w:w="3010" w:type="dxa"/>
-            <w:tcBorders>
-              <w:top w:val="single" w:sz="8" w:space="0" w:color="000001"/>
-              <w:left w:val="single" w:sz="8" w:space="0" w:color="000001"/>
-              <w:bottom w:val="single" w:sz="8" w:space="0" w:color="000001"/>
-              <w:right w:val="single" w:sz="8" w:space="0" w:color="000001"/>
-              <w:insideH w:val="single" w:sz="8" w:space="0" w:color="000001"/>
-              <w:insideV w:val="single" w:sz="8" w:space="0" w:color="000001"/>
-            </w:tcBorders>
-            <w:shd w:fill="auto" w:val="clear"/>
-            <w:tcMar>
-              <w:left w:w="90" w:type="dxa"/>
-            </w:tcMar>
-          </w:tcPr>
-          <w:p>
-            <w:pPr>
-              <w:pStyle w:val="Normal"/>
-              <w:keepNext/>
-              <w:keepLines w:val="false"/>
-              <w:widowControl w:val="false"/>
-              <w:pBdr/>
+              <w:left w:w="80" w:type="dxa"/>
+            </w:tcMar>
+          </w:tcPr>
+          <w:p>
+            <w:pPr>
+              <w:pStyle w:val="Normal"/>
+              <w:keepNext/>
+              <w:keepLines w:val="false"/>
+              <w:widowControl w:val="false"/>
+              <w:shd w:val="clear" w:fill="auto"/>
+              <w:spacing w:lineRule="auto" w:line="240" w:before="0" w:after="0"/>
+              <w:ind w:left="0" w:right="0" w:hanging="0"/>
+              <w:jc w:val="left"/>
+              <w:rPr/>
+            </w:pPr>
+            <w:r>
+              <w:rPr/>
+            </w:r>
+          </w:p>
+        </w:tc>
+        <w:tc>
+          <w:tcPr>
+            <w:tcW w:w="3010" w:type="dxa"/>
+            <w:tcBorders>
+              <w:top w:val="single" w:sz="8" w:space="0" w:color="000001"/>
+              <w:left w:val="single" w:sz="8" w:space="0" w:color="000001"/>
+              <w:bottom w:val="single" w:sz="8" w:space="0" w:color="000001"/>
+              <w:right w:val="single" w:sz="8" w:space="0" w:color="000001"/>
+              <w:insideH w:val="single" w:sz="8" w:space="0" w:color="000001"/>
+              <w:insideV w:val="single" w:sz="8" w:space="0" w:color="000001"/>
+            </w:tcBorders>
+            <w:shd w:fill="auto" w:val="clear"/>
+            <w:tcMar>
+              <w:left w:w="80" w:type="dxa"/>
+            </w:tcMar>
+          </w:tcPr>
+          <w:p>
+            <w:pPr>
+              <w:pStyle w:val="Normal"/>
+              <w:keepNext/>
+              <w:keepLines w:val="false"/>
+              <w:widowControl w:val="false"/>
               <w:shd w:val="clear" w:fill="auto"/>
               <w:spacing w:lineRule="auto" w:line="240" w:before="0" w:after="0"/>
               <w:ind w:left="0" w:right="0" w:hanging="0"/>
@@ -1315,7 +1282,6 @@
     <w:rPrDefault>
       <w:rPr>
         <w:rFonts w:ascii="Arial" w:hAnsi="Arial" w:eastAsia="Arial" w:cs="Arial"/>
-        <w:sz w:val="22"/>
         <w:szCs w:val="22"/>
         <w:lang w:val="ca" w:eastAsia="zh-CN" w:bidi="hi-IN"/>
       </w:rPr>
@@ -1329,11 +1295,13 @@
     <w:qFormat/>
     <w:pPr>
       <w:widowControl w:val="false"/>
+      <w:bidi w:val="0"/>
       <w:spacing w:lineRule="auto" w:line="276"/>
+      <w:jc w:val="left"/>
     </w:pPr>
     <w:rPr>
       <w:rFonts w:ascii="Arial" w:hAnsi="Arial" w:eastAsia="Arial" w:cs="Arial"/>
-      <w:color w:val="auto"/>
+      <w:color w:val="00000A"/>
       <w:sz w:val="22"/>
       <w:szCs w:val="22"/>
       <w:lang w:val="ca" w:eastAsia="zh-CN" w:bidi="hi-IN"/>
@@ -1341,99 +1309,113 @@
   </w:style>
   <w:style w:type="paragraph" w:styleId="Encapalament1">
     <w:name w:val="Heading 1"/>
-    <w:basedOn w:val="Normal1"/>
     <w:next w:val="Normal"/>
     <w:qFormat/>
     <w:pPr>
       <w:keepNext/>
       <w:keepLines/>
+      <w:widowControl w:val="false"/>
       <w:spacing w:lineRule="auto" w:line="240" w:before="400" w:after="120"/>
     </w:pPr>
     <w:rPr>
+      <w:rFonts w:ascii="Arial" w:hAnsi="Arial" w:eastAsia="Arial" w:cs="Arial"/>
+      <w:color w:val="auto"/>
       <w:sz w:val="40"/>
       <w:szCs w:val="40"/>
+      <w:lang w:val="ca" w:eastAsia="zh-CN" w:bidi="hi-IN"/>
     </w:rPr>
   </w:style>
   <w:style w:type="paragraph" w:styleId="Encapalament2">
     <w:name w:val="Heading 2"/>
-    <w:basedOn w:val="Normal1"/>
     <w:next w:val="Normal"/>
     <w:qFormat/>
     <w:pPr>
       <w:keepNext/>
       <w:keepLines/>
+      <w:widowControl w:val="false"/>
       <w:spacing w:lineRule="auto" w:line="240" w:before="360" w:after="120"/>
     </w:pPr>
     <w:rPr>
+      <w:rFonts w:ascii="Arial" w:hAnsi="Arial" w:eastAsia="Arial" w:cs="Arial"/>
       <w:b w:val="false"/>
+      <w:color w:val="auto"/>
       <w:sz w:val="32"/>
       <w:szCs w:val="32"/>
+      <w:lang w:val="ca" w:eastAsia="zh-CN" w:bidi="hi-IN"/>
     </w:rPr>
   </w:style>
   <w:style w:type="paragraph" w:styleId="Encapalament3">
     <w:name w:val="Heading 3"/>
-    <w:basedOn w:val="Normal1"/>
     <w:next w:val="Normal"/>
     <w:qFormat/>
     <w:pPr>
       <w:keepNext/>
       <w:keepLines/>
+      <w:widowControl w:val="false"/>
       <w:spacing w:lineRule="auto" w:line="240" w:before="320" w:after="80"/>
     </w:pPr>
     <w:rPr>
+      <w:rFonts w:ascii="Arial" w:hAnsi="Arial" w:eastAsia="Arial" w:cs="Arial"/>
       <w:b w:val="false"/>
       <w:color w:val="434343"/>
       <w:sz w:val="28"/>
       <w:szCs w:val="28"/>
+      <w:lang w:val="ca" w:eastAsia="zh-CN" w:bidi="hi-IN"/>
     </w:rPr>
   </w:style>
   <w:style w:type="paragraph" w:styleId="Encapalament4">
     <w:name w:val="Heading 4"/>
-    <w:basedOn w:val="Normal1"/>
     <w:next w:val="Normal"/>
     <w:qFormat/>
     <w:pPr>
       <w:keepNext/>
       <w:keepLines/>
+      <w:widowControl w:val="false"/>
       <w:spacing w:lineRule="auto" w:line="240" w:before="280" w:after="80"/>
     </w:pPr>
     <w:rPr>
+      <w:rFonts w:ascii="Arial" w:hAnsi="Arial" w:eastAsia="Arial" w:cs="Arial"/>
       <w:color w:val="666666"/>
       <w:sz w:val="24"/>
       <w:szCs w:val="24"/>
+      <w:lang w:val="ca" w:eastAsia="zh-CN" w:bidi="hi-IN"/>
     </w:rPr>
   </w:style>
   <w:style w:type="paragraph" w:styleId="Encapalament5">
     <w:name w:val="Heading 5"/>
-    <w:basedOn w:val="Normal1"/>
     <w:next w:val="Normal"/>
     <w:qFormat/>
     <w:pPr>
       <w:keepNext/>
       <w:keepLines/>
+      <w:widowControl w:val="false"/>
       <w:spacing w:lineRule="auto" w:line="240" w:before="240" w:after="80"/>
     </w:pPr>
     <w:rPr>
+      <w:rFonts w:ascii="Arial" w:hAnsi="Arial" w:eastAsia="Arial" w:cs="Arial"/>
       <w:color w:val="666666"/>
       <w:sz w:val="22"/>
       <w:szCs w:val="22"/>
+      <w:lang w:val="ca" w:eastAsia="zh-CN" w:bidi="hi-IN"/>
     </w:rPr>
   </w:style>
   <w:style w:type="paragraph" w:styleId="Encapalament6">
     <w:name w:val="Heading 6"/>
-    <w:basedOn w:val="Normal1"/>
     <w:next w:val="Normal"/>
     <w:qFormat/>
     <w:pPr>
       <w:keepNext/>
       <w:keepLines/>
+      <w:widowControl w:val="false"/>
       <w:spacing w:lineRule="auto" w:line="240" w:before="240" w:after="80"/>
     </w:pPr>
     <w:rPr>
+      <w:rFonts w:ascii="Arial" w:hAnsi="Arial" w:eastAsia="Arial" w:cs="Arial"/>
       <w:i/>
       <w:color w:val="666666"/>
       <w:sz w:val="22"/>
       <w:szCs w:val="22"/>
+      <w:lang w:val="ca" w:eastAsia="zh-CN" w:bidi="hi-IN"/>
     </w:rPr>
   </w:style>
   <w:style w:type="paragraph" w:styleId="Encapalament">
@@ -1494,7 +1476,7 @@
       <w:rFonts w:cs="FreeSans"/>
     </w:rPr>
   </w:style>
-  <w:style w:type="paragraph" w:styleId="Normal1" w:default="1">
+  <w:style w:type="paragraph" w:styleId="LOnormal" w:default="1">
     <w:name w:val="LO-normal"/>
     <w:qFormat/>
     <w:pPr>
@@ -1504,7 +1486,7 @@
     </w:pPr>
     <w:rPr>
       <w:rFonts w:ascii="Arial" w:hAnsi="Arial" w:eastAsia="Arial" w:cs="Arial"/>
-      <w:color w:val="auto"/>
+      <w:color w:val="00000A"/>
       <w:sz w:val="22"/>
       <w:szCs w:val="22"/>
       <w:lang w:val="ca" w:eastAsia="zh-CN" w:bidi="hi-IN"/>
@@ -1512,7 +1494,7 @@
   </w:style>
   <w:style w:type="paragraph" w:styleId="Ttol">
     <w:name w:val="Title"/>
-    <w:basedOn w:val="Normal1"/>
+    <w:basedOn w:val="LOnormal"/>
     <w:next w:val="Normal"/>
     <w:qFormat/>
     <w:pPr>
@@ -1527,7 +1509,7 @@
   </w:style>
   <w:style w:type="paragraph" w:styleId="Subttol">
     <w:name w:val="Subtitle"/>
-    <w:basedOn w:val="Normal1"/>
+    <w:basedOn w:val="LOnormal"/>
     <w:next w:val="Normal"/>
     <w:qFormat/>
     <w:pPr>

</xml_diff>